<commit_message>
add pdf for assignment 6
</commit_message>
<xml_diff>
--- a/Assignment_6_Authentication_6330539421.docx
+++ b/Assignment_6_Authentication_6330539421.docx
@@ -2,6 +2,19 @@
 <file path=word/document.xml><?xml version="1.0" encoding="utf-8"?>
 <w:document xmlns:wpc="http://schemas.microsoft.com/office/word/2010/wordprocessingCanvas" xmlns:cx="http://schemas.microsoft.com/office/drawing/2014/chartex" xmlns:cx1="http://schemas.microsoft.com/office/drawing/2015/9/8/chartex" xmlns:cx2="http://schemas.microsoft.com/office/drawing/2015/10/21/chartex" xmlns:cx3="http://schemas.microsoft.com/office/drawing/2016/5/9/chartex" xmlns:cx4="http://schemas.microsoft.com/office/drawing/2016/5/10/chartex" xmlns:cx5="http://schemas.microsoft.com/office/drawing/2016/5/11/chartex" xmlns:cx6="http://schemas.microsoft.com/office/drawing/2016/5/12/chartex" xmlns:cx7="http://schemas.microsoft.com/office/drawing/2016/5/13/chartex" xmlns:cx8="http://schemas.microsoft.com/office/drawing/2016/5/14/chartex" xmlns:mc="http://schemas.openxmlformats.org/markup-compatibility/2006" xmlns:aink="http://schemas.microsoft.com/office/drawing/2016/ink" xmlns:am3d="http://schemas.microsoft.com/office/drawing/2017/model3d" xmlns:o="urn:schemas-microsoft-com:office:office" xmlns:oel="http://schemas.microsoft.com/office/2019/extlst" xmlns:r="http://schemas.openxmlformats.org/officeDocument/2006/relationships" xmlns:m="http://schemas.openxmlformats.org/officeDocument/2006/math" xmlns:v="urn:schemas-microsoft-com:vml" xmlns:wp14="http://schemas.microsoft.com/office/word/2010/wordprocessingDrawing" xmlns:wp="http://schemas.openxmlformats.org/drawingml/2006/wordprocessingDrawing" xmlns:w10="urn:schemas-microsoft-com:office:word" xmlns:w="http://schemas.openxmlformats.org/wordprocessingml/2006/main" xmlns:w14="http://schemas.microsoft.com/office/word/2010/wordml" xmlns:w15="http://schemas.microsoft.com/office/word/2012/wordml" xmlns:w16cex="http://schemas.microsoft.com/office/word/2018/wordml/cex" xmlns:w16cid="http://schemas.microsoft.com/office/word/2016/wordml/cid" xmlns:w16="http://schemas.microsoft.com/office/word/2018/wordml" xmlns:w16sdtdh="http://schemas.microsoft.com/office/word/2020/wordml/sdtdatahash" xmlns:w16se="http://schemas.microsoft.com/office/word/2015/wordml/symex" xmlns:wpg="http://schemas.microsoft.com/office/word/2010/wordprocessingGroup" xmlns:wpi="http://schemas.microsoft.com/office/word/2010/wordprocessingInk" xmlns:wne="http://schemas.microsoft.com/office/word/2006/wordml" xmlns:wps="http://schemas.microsoft.com/office/word/2010/wordprocessingShape" mc:Ignorable="w14 w15 w16se w16cid w16 w16cex w16sdtdh wp14">
   <w:body>
+    <w:p>
+      <w:hyperlink r:id="rId7" w:history="1">
+        <w:r>
+          <w:rPr>
+            <w:rStyle w:val="Hyperlink"/>
+          </w:rPr>
+          <w:t>https://github.com/SirapoomL/2110503_2022_2_SW_DEV_PRAC_VACQ/tree/ass6</w:t>
+        </w:r>
+      </w:hyperlink>
+      <w:r>
+        <w:t xml:space="preserve"> </w:t>
+      </w:r>
+    </w:p>
     <w:p>
       <w:r>
         <w:rPr>
@@ -39,7 +52,7 @@
                     <pic:cNvPicPr/>
                   </pic:nvPicPr>
                   <pic:blipFill>
-                    <a:blip r:embed="rId5"/>
+                    <a:blip r:embed="rId8"/>
                     <a:stretch>
                       <a:fillRect/>
                     </a:stretch>
@@ -132,7 +145,7 @@
                     <pic:cNvPicPr/>
                   </pic:nvPicPr>
                   <pic:blipFill>
-                    <a:blip r:embed="rId6"/>
+                    <a:blip r:embed="rId9"/>
                     <a:stretch>
                       <a:fillRect/>
                     </a:stretch>
@@ -232,7 +245,7 @@
                     <pic:cNvPicPr/>
                   </pic:nvPicPr>
                   <pic:blipFill>
-                    <a:blip r:embed="rId7"/>
+                    <a:blip r:embed="rId10"/>
                     <a:stretch>
                       <a:fillRect/>
                     </a:stretch>
@@ -334,7 +347,7 @@
                     <pic:cNvPicPr/>
                   </pic:nvPicPr>
                   <pic:blipFill>
-                    <a:blip r:embed="rId8"/>
+                    <a:blip r:embed="rId11"/>
                     <a:stretch>
                       <a:fillRect/>
                     </a:stretch>
@@ -424,7 +437,7 @@
                     <pic:cNvPicPr/>
                   </pic:nvPicPr>
                   <pic:blipFill>
-                    <a:blip r:embed="rId9"/>
+                    <a:blip r:embed="rId12"/>
                     <a:stretch>
                       <a:fillRect/>
                     </a:stretch>
@@ -528,7 +541,7 @@
                     <pic:cNvPicPr/>
                   </pic:nvPicPr>
                   <pic:blipFill>
-                    <a:blip r:embed="rId10"/>
+                    <a:blip r:embed="rId13"/>
                     <a:stretch>
                       <a:fillRect/>
                     </a:stretch>
@@ -616,7 +629,7 @@
                     <pic:cNvPicPr/>
                   </pic:nvPicPr>
                   <pic:blipFill>
-                    <a:blip r:embed="rId11">
+                    <a:blip r:embed="rId14">
                       <a:extLst>
                         <a:ext uri="{28A0092B-C50C-407E-A947-70E740481C1C}">
                           <a14:useLocalDpi xmlns:a14="http://schemas.microsoft.com/office/drawing/2010/main" val="0"/>
@@ -748,7 +761,7 @@
                     <pic:cNvPicPr/>
                   </pic:nvPicPr>
                   <pic:blipFill>
-                    <a:blip r:embed="rId12"/>
+                    <a:blip r:embed="rId15"/>
                     <a:stretch>
                       <a:fillRect/>
                     </a:stretch>
@@ -810,7 +823,7 @@
                     <pic:cNvPicPr/>
                   </pic:nvPicPr>
                   <pic:blipFill>
-                    <a:blip r:embed="rId13"/>
+                    <a:blip r:embed="rId16"/>
                     <a:stretch>
                       <a:fillRect/>
                     </a:stretch>
@@ -873,8 +886,21 @@
         <w:t>Your GitHub link to your code.</w:t>
       </w:r>
     </w:p>
-    <w:p/>
+    <w:p>
+      <w:hyperlink r:id="rId17" w:history="1">
+        <w:r>
+          <w:rPr>
+            <w:rStyle w:val="Hyperlink"/>
+          </w:rPr>
+          <w:t>https://github.com/SirapoomL/2110503_2022_2_SW_DEV_PRAC_VACQ/tree/ass6</w:t>
+        </w:r>
+      </w:hyperlink>
+      <w:r>
+        <w:t xml:space="preserve"> </w:t>
+      </w:r>
+    </w:p>
     <w:sectPr>
+      <w:headerReference w:type="default" r:id="rId18"/>
       <w:pgSz w:w="16838" w:h="11906" w:orient="landscape"/>
       <w:pgMar w:top="1440" w:right="1440" w:bottom="1440" w:left="1440" w:header="708" w:footer="708" w:gutter="0"/>
       <w:cols w:space="708"/>
@@ -882,6 +908,76 @@
     </w:sectPr>
   </w:body>
 </w:document>
+</file>
+
+<file path=word/endnotes.xml><?xml version="1.0" encoding="utf-8"?>
+<w:endnotes xmlns:wpc="http://schemas.microsoft.com/office/word/2010/wordprocessingCanvas" xmlns:cx="http://schemas.microsoft.com/office/drawing/2014/chartex" xmlns:cx1="http://schemas.microsoft.com/office/drawing/2015/9/8/chartex" xmlns:cx2="http://schemas.microsoft.com/office/drawing/2015/10/21/chartex" xmlns:cx3="http://schemas.microsoft.com/office/drawing/2016/5/9/chartex" xmlns:cx4="http://schemas.microsoft.com/office/drawing/2016/5/10/chartex" xmlns:cx5="http://schemas.microsoft.com/office/drawing/2016/5/11/chartex" xmlns:cx6="http://schemas.microsoft.com/office/drawing/2016/5/12/chartex" xmlns:cx7="http://schemas.microsoft.com/office/drawing/2016/5/13/chartex" xmlns:cx8="http://schemas.microsoft.com/office/drawing/2016/5/14/chartex" xmlns:mc="http://schemas.openxmlformats.org/markup-compatibility/2006" xmlns:aink="http://schemas.microsoft.com/office/drawing/2016/ink" xmlns:am3d="http://schemas.microsoft.com/office/drawing/2017/model3d" xmlns:o="urn:schemas-microsoft-com:office:office" xmlns:oel="http://schemas.microsoft.com/office/2019/extlst" xmlns:r="http://schemas.openxmlformats.org/officeDocument/2006/relationships" xmlns:m="http://schemas.openxmlformats.org/officeDocument/2006/math" xmlns:v="urn:schemas-microsoft-com:vml" xmlns:wp14="http://schemas.microsoft.com/office/word/2010/wordprocessingDrawing" xmlns:wp="http://schemas.openxmlformats.org/drawingml/2006/wordprocessingDrawing" xmlns:w10="urn:schemas-microsoft-com:office:word" xmlns:w="http://schemas.openxmlformats.org/wordprocessingml/2006/main" xmlns:w14="http://schemas.microsoft.com/office/word/2010/wordml" xmlns:w15="http://schemas.microsoft.com/office/word/2012/wordml" xmlns:w16cex="http://schemas.microsoft.com/office/word/2018/wordml/cex" xmlns:w16cid="http://schemas.microsoft.com/office/word/2016/wordml/cid" xmlns:w16="http://schemas.microsoft.com/office/word/2018/wordml" xmlns:w16sdtdh="http://schemas.microsoft.com/office/word/2020/wordml/sdtdatahash" xmlns:w16se="http://schemas.microsoft.com/office/word/2015/wordml/symex" xmlns:wpg="http://schemas.microsoft.com/office/word/2010/wordprocessingGroup" xmlns:wpi="http://schemas.microsoft.com/office/word/2010/wordprocessingInk" xmlns:wne="http://schemas.microsoft.com/office/word/2006/wordml" xmlns:wps="http://schemas.microsoft.com/office/word/2010/wordprocessingShape" mc:Ignorable="w14 w15 w16se w16cid w16 w16cex w16sdtdh wp14">
+  <w:endnote w:type="separator" w:id="-1">
+    <w:p>
+      <w:pPr>
+        <w:spacing w:after="0" w:line="240" w:lineRule="auto"/>
+      </w:pPr>
+      <w:r>
+        <w:separator/>
+      </w:r>
+    </w:p>
+  </w:endnote>
+  <w:endnote w:type="continuationSeparator" w:id="0">
+    <w:p>
+      <w:pPr>
+        <w:spacing w:after="0" w:line="240" w:lineRule="auto"/>
+      </w:pPr>
+      <w:r>
+        <w:continuationSeparator/>
+      </w:r>
+    </w:p>
+  </w:endnote>
+</w:endnotes>
+</file>
+
+<file path=word/footnotes.xml><?xml version="1.0" encoding="utf-8"?>
+<w:footnotes xmlns:wpc="http://schemas.microsoft.com/office/word/2010/wordprocessingCanvas" xmlns:cx="http://schemas.microsoft.com/office/drawing/2014/chartex" xmlns:cx1="http://schemas.microsoft.com/office/drawing/2015/9/8/chartex" xmlns:cx2="http://schemas.microsoft.com/office/drawing/2015/10/21/chartex" xmlns:cx3="http://schemas.microsoft.com/office/drawing/2016/5/9/chartex" xmlns:cx4="http://schemas.microsoft.com/office/drawing/2016/5/10/chartex" xmlns:cx5="http://schemas.microsoft.com/office/drawing/2016/5/11/chartex" xmlns:cx6="http://schemas.microsoft.com/office/drawing/2016/5/12/chartex" xmlns:cx7="http://schemas.microsoft.com/office/drawing/2016/5/13/chartex" xmlns:cx8="http://schemas.microsoft.com/office/drawing/2016/5/14/chartex" xmlns:mc="http://schemas.openxmlformats.org/markup-compatibility/2006" xmlns:aink="http://schemas.microsoft.com/office/drawing/2016/ink" xmlns:am3d="http://schemas.microsoft.com/office/drawing/2017/model3d" xmlns:o="urn:schemas-microsoft-com:office:office" xmlns:oel="http://schemas.microsoft.com/office/2019/extlst" xmlns:r="http://schemas.openxmlformats.org/officeDocument/2006/relationships" xmlns:m="http://schemas.openxmlformats.org/officeDocument/2006/math" xmlns:v="urn:schemas-microsoft-com:vml" xmlns:wp14="http://schemas.microsoft.com/office/word/2010/wordprocessingDrawing" xmlns:wp="http://schemas.openxmlformats.org/drawingml/2006/wordprocessingDrawing" xmlns:w10="urn:schemas-microsoft-com:office:word" xmlns:w="http://schemas.openxmlformats.org/wordprocessingml/2006/main" xmlns:w14="http://schemas.microsoft.com/office/word/2010/wordml" xmlns:w15="http://schemas.microsoft.com/office/word/2012/wordml" xmlns:w16cex="http://schemas.microsoft.com/office/word/2018/wordml/cex" xmlns:w16cid="http://schemas.microsoft.com/office/word/2016/wordml/cid" xmlns:w16="http://schemas.microsoft.com/office/word/2018/wordml" xmlns:w16sdtdh="http://schemas.microsoft.com/office/word/2020/wordml/sdtdatahash" xmlns:w16se="http://schemas.microsoft.com/office/word/2015/wordml/symex" xmlns:wpg="http://schemas.microsoft.com/office/word/2010/wordprocessingGroup" xmlns:wpi="http://schemas.microsoft.com/office/word/2010/wordprocessingInk" xmlns:wne="http://schemas.microsoft.com/office/word/2006/wordml" xmlns:wps="http://schemas.microsoft.com/office/word/2010/wordprocessingShape" mc:Ignorable="w14 w15 w16se w16cid w16 w16cex w16sdtdh wp14">
+  <w:footnote w:type="separator" w:id="-1">
+    <w:p>
+      <w:pPr>
+        <w:spacing w:after="0" w:line="240" w:lineRule="auto"/>
+      </w:pPr>
+      <w:r>
+        <w:separator/>
+      </w:r>
+    </w:p>
+  </w:footnote>
+  <w:footnote w:type="continuationSeparator" w:id="0">
+    <w:p>
+      <w:pPr>
+        <w:spacing w:after="0" w:line="240" w:lineRule="auto"/>
+      </w:pPr>
+      <w:r>
+        <w:continuationSeparator/>
+      </w:r>
+    </w:p>
+  </w:footnote>
+</w:footnotes>
+</file>
+
+<file path=word/header1.xml><?xml version="1.0" encoding="utf-8"?>
+<w:hdr xmlns:wpc="http://schemas.microsoft.com/office/word/2010/wordprocessingCanvas" xmlns:cx="http://schemas.microsoft.com/office/drawing/2014/chartex" xmlns:cx1="http://schemas.microsoft.com/office/drawing/2015/9/8/chartex" xmlns:cx2="http://schemas.microsoft.com/office/drawing/2015/10/21/chartex" xmlns:cx3="http://schemas.microsoft.com/office/drawing/2016/5/9/chartex" xmlns:cx4="http://schemas.microsoft.com/office/drawing/2016/5/10/chartex" xmlns:cx5="http://schemas.microsoft.com/office/drawing/2016/5/11/chartex" xmlns:cx6="http://schemas.microsoft.com/office/drawing/2016/5/12/chartex" xmlns:cx7="http://schemas.microsoft.com/office/drawing/2016/5/13/chartex" xmlns:cx8="http://schemas.microsoft.com/office/drawing/2016/5/14/chartex" xmlns:mc="http://schemas.openxmlformats.org/markup-compatibility/2006" xmlns:aink="http://schemas.microsoft.com/office/drawing/2016/ink" xmlns:am3d="http://schemas.microsoft.com/office/drawing/2017/model3d" xmlns:o="urn:schemas-microsoft-com:office:office" xmlns:oel="http://schemas.microsoft.com/office/2019/extlst" xmlns:r="http://schemas.openxmlformats.org/officeDocument/2006/relationships" xmlns:m="http://schemas.openxmlformats.org/officeDocument/2006/math" xmlns:v="urn:schemas-microsoft-com:vml" xmlns:wp14="http://schemas.microsoft.com/office/word/2010/wordprocessingDrawing" xmlns:wp="http://schemas.openxmlformats.org/drawingml/2006/wordprocessingDrawing" xmlns:w10="urn:schemas-microsoft-com:office:word" xmlns:w="http://schemas.openxmlformats.org/wordprocessingml/2006/main" xmlns:w14="http://schemas.microsoft.com/office/word/2010/wordml" xmlns:w15="http://schemas.microsoft.com/office/word/2012/wordml" xmlns:w16cex="http://schemas.microsoft.com/office/word/2018/wordml/cex" xmlns:w16cid="http://schemas.microsoft.com/office/word/2016/wordml/cid" xmlns:w16="http://schemas.microsoft.com/office/word/2018/wordml" xmlns:w16sdtdh="http://schemas.microsoft.com/office/word/2020/wordml/sdtdatahash" xmlns:w16se="http://schemas.microsoft.com/office/word/2015/wordml/symex" xmlns:wpg="http://schemas.microsoft.com/office/word/2010/wordprocessingGroup" xmlns:wpi="http://schemas.microsoft.com/office/word/2010/wordprocessingInk" xmlns:wne="http://schemas.microsoft.com/office/word/2006/wordml" xmlns:wps="http://schemas.microsoft.com/office/word/2010/wordprocessingShape" mc:Ignorable="w14 w15 w16se w16cid w16 w16cex w16sdtdh wp14">
+  <w:p>
+    <w:pPr>
+      <w:pStyle w:val="Header"/>
+      <w:jc w:val="right"/>
+      <w:rPr>
+        <w:lang w:val="en-US"/>
+      </w:rPr>
+    </w:pPr>
+    <w:r>
+      <w:rPr>
+        <w:lang w:val="en-US"/>
+      </w:rPr>
+      <w:t>Sirapoom Leesuravanich 6330539421</w:t>
+    </w:r>
+  </w:p>
+</w:hdr>
 </file>
 
 <file path=word/numbering.xml><?xml version="1.0" encoding="utf-8"?>
@@ -2309,6 +2405,7 @@
   <w:style w:type="paragraph" w:default="1" w:styleId="Normal">
     <w:name w:val="Normal"/>
     <w:qFormat/>
+    <w:rsid w:val="00106429"/>
   </w:style>
   <w:style w:type="character" w:default="1" w:styleId="DefaultParagraphFont">
     <w:name w:val="Default Paragraph Font"/>
@@ -2358,6 +2455,73 @@
       <w:b/>
       <w:bCs/>
     </w:rPr>
+  </w:style>
+  <w:style w:type="character" w:styleId="Hyperlink">
+    <w:name w:val="Hyperlink"/>
+    <w:basedOn w:val="DefaultParagraphFont"/>
+    <w:uiPriority w:val="99"/>
+    <w:unhideWhenUsed/>
+    <w:rsid w:val="00106429"/>
+    <w:rPr>
+      <w:color w:val="0563C1" w:themeColor="hyperlink"/>
+      <w:u w:val="single"/>
+    </w:rPr>
+  </w:style>
+  <w:style w:type="character" w:styleId="UnresolvedMention">
+    <w:name w:val="Unresolved Mention"/>
+    <w:basedOn w:val="DefaultParagraphFont"/>
+    <w:uiPriority w:val="99"/>
+    <w:semiHidden/>
+    <w:unhideWhenUsed/>
+    <w:rsid w:val="00106429"/>
+    <w:rPr>
+      <w:color w:val="605E5C"/>
+      <w:shd w:val="clear" w:color="auto" w:fill="E1DFDD"/>
+    </w:rPr>
+  </w:style>
+  <w:style w:type="paragraph" w:styleId="Header">
+    <w:name w:val="header"/>
+    <w:basedOn w:val="Normal"/>
+    <w:link w:val="HeaderChar"/>
+    <w:uiPriority w:val="99"/>
+    <w:unhideWhenUsed/>
+    <w:rsid w:val="00106429"/>
+    <w:pPr>
+      <w:tabs>
+        <w:tab w:val="center" w:pos="4513"/>
+        <w:tab w:val="right" w:pos="9026"/>
+      </w:tabs>
+      <w:spacing w:after="0" w:line="240" w:lineRule="auto"/>
+    </w:pPr>
+  </w:style>
+  <w:style w:type="character" w:customStyle="1" w:styleId="HeaderChar">
+    <w:name w:val="Header Char"/>
+    <w:basedOn w:val="DefaultParagraphFont"/>
+    <w:link w:val="Header"/>
+    <w:uiPriority w:val="99"/>
+    <w:rsid w:val="00106429"/>
+  </w:style>
+  <w:style w:type="paragraph" w:styleId="Footer">
+    <w:name w:val="footer"/>
+    <w:basedOn w:val="Normal"/>
+    <w:link w:val="FooterChar"/>
+    <w:uiPriority w:val="99"/>
+    <w:unhideWhenUsed/>
+    <w:rsid w:val="00106429"/>
+    <w:pPr>
+      <w:tabs>
+        <w:tab w:val="center" w:pos="4513"/>
+        <w:tab w:val="right" w:pos="9026"/>
+      </w:tabs>
+      <w:spacing w:after="0" w:line="240" w:lineRule="auto"/>
+    </w:pPr>
+  </w:style>
+  <w:style w:type="character" w:customStyle="1" w:styleId="FooterChar">
+    <w:name w:val="Footer Char"/>
+    <w:basedOn w:val="DefaultParagraphFont"/>
+    <w:link w:val="Footer"/>
+    <w:uiPriority w:val="99"/>
+    <w:rsid w:val="00106429"/>
   </w:style>
 </w:styles>
 </file>

</xml_diff>